<commit_message>
Adicionando os exercicios de coleções.
</commit_message>
<xml_diff>
--- a/CursoNDDigital/UNIDADE_COMPLEMENTAR/Colecoes/Exercícios - Coleções.docx
+++ b/CursoNDDigital/UNIDADE_COMPLEMENTAR/Colecoes/Exercícios - Coleções.docx
@@ -202,6 +202,8 @@
           <w:lang w:eastAsia="pt-BR"/>
         </w:rPr>
       </w:pPr>
+      <w:bookmarkStart w:id="0" w:name="OLE_LINK1"/>
+      <w:bookmarkStart w:id="1" w:name="OLE_LINK2"/>
       <w:r>
         <w:rPr>
           <w:rFonts w:ascii="Arial" w:eastAsia="Times New Roman" w:hAnsi="Arial" w:cs="Arial"/>
@@ -263,6 +265,8 @@
         <w:t>.</w:t>
       </w:r>
     </w:p>
+    <w:bookmarkEnd w:id="0"/>
+    <w:bookmarkEnd w:id="1"/>
     <w:p>
       <w:pPr>
         <w:pStyle w:val="PargrafodaLista"/>
@@ -293,35 +297,17 @@
           <w:lang w:eastAsia="pt-BR"/>
         </w:rPr>
       </w:pPr>
-      <w:r>
-        <w:rPr>
-          <w:rFonts w:ascii="Arial" w:eastAsia="Times New Roman" w:hAnsi="Arial" w:cs="Arial"/>
-          <w:color w:val="000000"/>
-          <w:sz w:val="24"/>
-          <w:szCs w:val="24"/>
-          <w:lang w:eastAsia="pt-BR"/>
-        </w:rPr>
-        <w:t xml:space="preserve">Faça um programa que leia n nomes inserindo-os em uma lista de forma ordenada utilizando a ideia do algoritmo da inserção. No final, o </w:t>
-      </w:r>
-      <w:r>
-        <w:rPr>
-          <w:rFonts w:ascii="Arial" w:eastAsia="Times New Roman" w:hAnsi="Arial" w:cs="Arial"/>
-          <w:color w:val="000000"/>
-          <w:sz w:val="24"/>
-          <w:szCs w:val="24"/>
-          <w:lang w:eastAsia="pt-BR"/>
-        </w:rPr>
-        <w:t>p</w:t>
-      </w:r>
-      <w:r>
-        <w:rPr>
-          <w:rFonts w:ascii="Arial" w:eastAsia="Times New Roman" w:hAnsi="Arial" w:cs="Arial"/>
-          <w:color w:val="000000"/>
-          <w:sz w:val="24"/>
-          <w:szCs w:val="24"/>
-          <w:lang w:eastAsia="pt-BR"/>
-        </w:rPr>
-        <w:t xml:space="preserve">rograma deve mostrar todos os nomes </w:t>
+      <w:bookmarkStart w:id="2" w:name="OLE_LINK3"/>
+      <w:bookmarkStart w:id="3" w:name="OLE_LINK4"/>
+      <w:r>
+        <w:rPr>
+          <w:rFonts w:ascii="Arial" w:eastAsia="Times New Roman" w:hAnsi="Arial" w:cs="Arial"/>
+          <w:color w:val="000000"/>
+          <w:sz w:val="24"/>
+          <w:szCs w:val="24"/>
+          <w:lang w:eastAsia="pt-BR"/>
+        </w:rPr>
+        <w:t xml:space="preserve">Faça um programa que leia n nomes inserindo-os em uma lista de forma ordenada utilizando a ideia do algoritmo da inserção. No final, o programa deve mostrar todos os nomes </w:t>
       </w:r>
       <w:r>
         <w:rPr>
@@ -334,6 +320,8 @@
         <w:t xml:space="preserve">ordenados alfabeticamente. </w:t>
       </w:r>
     </w:p>
+    <w:bookmarkEnd w:id="2"/>
+    <w:bookmarkEnd w:id="3"/>
     <w:p>
       <w:pPr>
         <w:pStyle w:val="PargrafodaLista"/>
@@ -364,16 +352,85 @@
           <w:lang w:eastAsia="pt-BR"/>
         </w:rPr>
       </w:pPr>
-      <w:r>
-        <w:rPr>
-          <w:rFonts w:ascii="Arial" w:eastAsia="Times New Roman" w:hAnsi="Arial" w:cs="Arial"/>
-          <w:color w:val="000000"/>
-          <w:sz w:val="24"/>
-          <w:szCs w:val="24"/>
-          <w:lang w:eastAsia="pt-BR"/>
-        </w:rPr>
-        <w:t xml:space="preserve">Faça 4 listas com diferentes coleções, List, ArrayList, IList, </w:t>
-      </w:r>
+      <w:bookmarkStart w:id="4" w:name="OLE_LINK5"/>
+      <w:bookmarkStart w:id="5" w:name="OLE_LINK6"/>
+      <w:r>
+        <w:rPr>
+          <w:rFonts w:ascii="Arial" w:eastAsia="Times New Roman" w:hAnsi="Arial" w:cs="Arial"/>
+          <w:color w:val="000000"/>
+          <w:sz w:val="24"/>
+          <w:szCs w:val="24"/>
+          <w:lang w:eastAsia="pt-BR"/>
+        </w:rPr>
+        <w:t xml:space="preserve">Faça 4 listas com diferentes coleções, </w:t>
+      </w:r>
+      <w:proofErr w:type="spellStart"/>
+      <w:r>
+        <w:rPr>
+          <w:rFonts w:ascii="Arial" w:eastAsia="Times New Roman" w:hAnsi="Arial" w:cs="Arial"/>
+          <w:color w:val="000000"/>
+          <w:sz w:val="24"/>
+          <w:szCs w:val="24"/>
+          <w:lang w:eastAsia="pt-BR"/>
+        </w:rPr>
+        <w:t>List</w:t>
+      </w:r>
+      <w:proofErr w:type="spellEnd"/>
+      <w:r>
+        <w:rPr>
+          <w:rFonts w:ascii="Arial" w:eastAsia="Times New Roman" w:hAnsi="Arial" w:cs="Arial"/>
+          <w:color w:val="000000"/>
+          <w:sz w:val="24"/>
+          <w:szCs w:val="24"/>
+          <w:lang w:eastAsia="pt-BR"/>
+        </w:rPr>
+        <w:t xml:space="preserve">, </w:t>
+      </w:r>
+      <w:proofErr w:type="spellStart"/>
+      <w:r>
+        <w:rPr>
+          <w:rFonts w:ascii="Arial" w:eastAsia="Times New Roman" w:hAnsi="Arial" w:cs="Arial"/>
+          <w:color w:val="000000"/>
+          <w:sz w:val="24"/>
+          <w:szCs w:val="24"/>
+          <w:lang w:eastAsia="pt-BR"/>
+        </w:rPr>
+        <w:t>ArrayList</w:t>
+      </w:r>
+      <w:proofErr w:type="spellEnd"/>
+      <w:r>
+        <w:rPr>
+          <w:rFonts w:ascii="Arial" w:eastAsia="Times New Roman" w:hAnsi="Arial" w:cs="Arial"/>
+          <w:color w:val="000000"/>
+          <w:sz w:val="24"/>
+          <w:szCs w:val="24"/>
+          <w:lang w:eastAsia="pt-BR"/>
+        </w:rPr>
+        <w:t xml:space="preserve">, </w:t>
+      </w:r>
+      <w:proofErr w:type="spellStart"/>
+      <w:r>
+        <w:rPr>
+          <w:rFonts w:ascii="Arial" w:eastAsia="Times New Roman" w:hAnsi="Arial" w:cs="Arial"/>
+          <w:color w:val="000000"/>
+          <w:sz w:val="24"/>
+          <w:szCs w:val="24"/>
+          <w:lang w:eastAsia="pt-BR"/>
+        </w:rPr>
+        <w:t>IList</w:t>
+      </w:r>
+      <w:proofErr w:type="spellEnd"/>
+      <w:r>
+        <w:rPr>
+          <w:rFonts w:ascii="Arial" w:eastAsia="Times New Roman" w:hAnsi="Arial" w:cs="Arial"/>
+          <w:color w:val="000000"/>
+          <w:sz w:val="24"/>
+          <w:szCs w:val="24"/>
+          <w:lang w:eastAsia="pt-BR"/>
+        </w:rPr>
+        <w:t xml:space="preserve">, </w:t>
+      </w:r>
+      <w:proofErr w:type="spellStart"/>
       <w:r>
         <w:rPr>
           <w:rFonts w:ascii="Arial" w:eastAsia="Times New Roman" w:hAnsi="Arial" w:cs="Arial"/>
@@ -384,6 +441,7 @@
         </w:rPr>
         <w:t>Dictionary</w:t>
       </w:r>
+      <w:proofErr w:type="spellEnd"/>
       <w:r>
         <w:rPr>
           <w:rFonts w:ascii="Arial" w:eastAsia="Times New Roman" w:hAnsi="Arial" w:cs="Arial"/>
@@ -394,9 +452,9 @@
         </w:rPr>
         <w:t>. Adicione dados em cada uma delas e no final liste-os</w:t>
       </w:r>
-      <w:bookmarkStart w:id="0" w:name="_GoBack"/>
-      <w:bookmarkEnd w:id="0"/>
-    </w:p>
+    </w:p>
+    <w:bookmarkEnd w:id="4"/>
+    <w:bookmarkEnd w:id="5"/>
     <w:p>
       <w:pPr>
         <w:pStyle w:val="PargrafodaLista"/>
@@ -435,7 +493,29 @@
           <w:szCs w:val="24"/>
           <w:lang w:eastAsia="pt-BR"/>
         </w:rPr>
-        <w:t>Crie um algoritmo com uma coleção com todos dos times da copa. Sabe-se que são 64 times que serão sorteados e divididos em 8 grupos, do A ao H. Depois de sorteados e alocados o algoritmo deve imprimir na tela todos os grupos.</w:t>
+        <w:t xml:space="preserve">Crie um algoritmo com uma coleção com todos dos times da copa. </w:t>
+      </w:r>
+      <w:r>
+        <w:rPr>
+          <w:rFonts w:ascii="Arial" w:eastAsia="Times New Roman" w:hAnsi="Arial" w:cs="Arial"/>
+          <w:color w:val="000000"/>
+          <w:sz w:val="24"/>
+          <w:szCs w:val="24"/>
+          <w:lang w:eastAsia="pt-BR"/>
+        </w:rPr>
+        <w:t>Sabe-se que são 32</w:t>
+      </w:r>
+      <w:bookmarkStart w:id="6" w:name="_GoBack"/>
+      <w:bookmarkEnd w:id="6"/>
+      <w:r>
+        <w:rPr>
+          <w:rFonts w:ascii="Arial" w:eastAsia="Times New Roman" w:hAnsi="Arial" w:cs="Arial"/>
+          <w:color w:val="000000"/>
+          <w:sz w:val="24"/>
+          <w:szCs w:val="24"/>
+          <w:lang w:eastAsia="pt-BR"/>
+        </w:rPr>
+        <w:t xml:space="preserve"> times que serão sorteados e divididos em 8 grupos, do A ao H. Depois de sorteados e alocados o algoritmo deve imprimir na tela todos os grupos.</w:t>
       </w:r>
     </w:p>
     <w:p>

</xml_diff>